<commit_message>
modified tag detection algorithm to work for all field types
</commit_message>
<xml_diff>
--- a/backend/files/templates/NEWTAGS-Retainer Agreement - Corporate (for Corporation).docx
+++ b/backend/files/templates/NEWTAGS-Retainer Agreement - Corporate (for Corporation).docx
@@ -17,8 +17,8 @@
         </w:rPr>
       </w:pPr>
       <w:r>
-        <w:object w:dxaOrig="3543" w:dyaOrig="789">
-          <v:rect xmlns:o="urn:schemas-microsoft-com:office:office" xmlns:v="urn:schemas-microsoft-com:vml" id="rectole0000000000" style="width:177.150000pt;height:39.450000pt" o:preferrelative="t" o:ole="">
+        <w:object w:dxaOrig="3745" w:dyaOrig="789">
+          <v:rect xmlns:o="urn:schemas-microsoft-com:office:office" xmlns:v="urn:schemas-microsoft-com:vml" id="rectole0000000000" style="width:187.250000pt;height:39.450000pt" o:preferrelative="t" o:ole="">
             <o:lock v:ext="edit"/>
             <v:imagedata xmlns:r="http://schemas.openxmlformats.org/officeDocument/2006/relationships" r:id="docRId1" o:title=""/>
           </v:rect>
@@ -494,6 +494,21 @@
     <w:p>
       <w:pPr>
         <w:spacing w:before="0" w:after="240" w:line="240"/>
+        <w:ind w:right="0" w:left="0" w:firstLine="0"/>
+        <w:jc w:val="both"/>
+        <w:rPr>
+          <w:rFonts w:ascii="Times New Roman" w:hAnsi="Times New Roman" w:cs="Times New Roman" w:eastAsia="Times New Roman"/>
+          <w:color w:val="auto"/>
+          <w:spacing w:val="0"/>
+          <w:position w:val="0"/>
+          <w:sz w:val="20"/>
+          <w:shd w:fill="auto" w:val="clear"/>
+        </w:rPr>
+      </w:pPr>
+    </w:p>
+    <w:p>
+      <w:pPr>
+        <w:spacing w:before="0" w:after="240" w:line="240"/>
         <w:ind w:right="630" w:left="0" w:firstLine="0"/>
         <w:jc w:val="both"/>
         <w:rPr>
@@ -735,6 +750,32 @@
           <w:shd w:fill="auto" w:val="clear"/>
         </w:rPr>
         <w:t xml:space="preserve">; and</w:t>
+      </w:r>
+    </w:p>
+    <w:p>
+      <w:pPr>
+        <w:spacing w:before="0" w:after="240" w:line="240"/>
+        <w:ind w:right="0" w:left="0" w:firstLine="0"/>
+        <w:jc w:val="both"/>
+        <w:rPr>
+          <w:rFonts w:ascii="Times New Roman" w:hAnsi="Times New Roman" w:cs="Times New Roman" w:eastAsia="Times New Roman"/>
+          <w:color w:val="auto"/>
+          <w:spacing w:val="0"/>
+          <w:position w:val="0"/>
+          <w:sz w:val="20"/>
+          <w:shd w:fill="auto" w:val="clear"/>
+        </w:rPr>
+      </w:pPr>
+      <w:r>
+        <w:rPr>
+          <w:rFonts w:ascii="Times New Roman" w:hAnsi="Times New Roman" w:cs="Times New Roman" w:eastAsia="Times New Roman"/>
+          <w:color w:val="auto"/>
+          <w:spacing w:val="0"/>
+          <w:position w:val="0"/>
+          <w:sz w:val="20"/>
+          <w:shd w:fill="auto" w:val="clear"/>
+        </w:rPr>
+        <w:t xml:space="preserve">{#dropdown_Include_Tax/Accounting_clause?}</w:t>
       </w:r>
     </w:p>
     <w:p>
@@ -764,6 +805,36 @@
           <w:sz w:val="20"/>
           <w:shd w:fill="auto" w:val="clear"/>
         </w:rPr>
+        <w:t xml:space="preserve">{#option_Yes}</w:t>
+      </w:r>
+    </w:p>
+    <w:p>
+      <w:pPr>
+        <w:tabs>
+          <w:tab w:val="left" w:pos="630" w:leader="none"/>
+          <w:tab w:val="left" w:pos="810" w:leader="none"/>
+        </w:tabs>
+        <w:spacing w:before="0" w:after="240" w:line="240"/>
+        <w:ind w:right="0" w:left="1440" w:hanging="2880"/>
+        <w:jc w:val="both"/>
+        <w:rPr>
+          <w:rFonts w:ascii="Times New Roman" w:hAnsi="Times New Roman" w:cs="Times New Roman" w:eastAsia="Times New Roman"/>
+          <w:color w:val="auto"/>
+          <w:spacing w:val="0"/>
+          <w:position w:val="0"/>
+          <w:sz w:val="20"/>
+          <w:shd w:fill="auto" w:val="clear"/>
+        </w:rPr>
+      </w:pPr>
+      <w:r>
+        <w:rPr>
+          <w:rFonts w:ascii="Times New Roman" w:hAnsi="Times New Roman" w:cs="Times New Roman" w:eastAsia="Times New Roman"/>
+          <w:color w:val="auto"/>
+          <w:spacing w:val="0"/>
+          <w:position w:val="0"/>
+          <w:sz w:val="20"/>
+          <w:shd w:fill="auto" w:val="clear"/>
+        </w:rPr>
         <w:tab/>
         <w:tab/>
         <w:t xml:space="preserve">(iii)</w:t>
@@ -779,7 +850,7 @@
           <w:sz w:val="20"/>
           <w:shd w:fill="FFFF00" w:val="clear"/>
         </w:rPr>
-        <w:t xml:space="preserve">{text_corporationName}</w:t>
+        <w:t xml:space="preserve">{text_corporation_Name_Accounting_Clause}</w:t>
       </w:r>
       <w:r>
         <w:rPr>
@@ -801,7 +872,7 @@
           <w:sz w:val="20"/>
           <w:shd w:fill="FFFF00" w:val="clear"/>
         </w:rPr>
-        <w:t xml:space="preserve">{text_corporationName}</w:t>
+        <w:t xml:space="preserve">{text_corporation_Name_Accounting_Clause}</w:t>
       </w:r>
       <w:r>
         <w:rPr>
@@ -814,6 +885,104 @@
         </w:rPr>
         <w:t xml:space="preserve"> incurs, we will not advise in areas that we are not properly qualified to give such advice.</w:t>
       </w:r>
+    </w:p>
+    <w:p>
+      <w:pPr>
+        <w:spacing w:before="0" w:after="240" w:line="240"/>
+        <w:ind w:right="0" w:left="0" w:firstLine="0"/>
+        <w:jc w:val="both"/>
+        <w:rPr>
+          <w:rFonts w:ascii="Times New Roman" w:hAnsi="Times New Roman" w:cs="Times New Roman" w:eastAsia="Times New Roman"/>
+          <w:color w:val="auto"/>
+          <w:spacing w:val="0"/>
+          <w:position w:val="0"/>
+          <w:sz w:val="20"/>
+          <w:shd w:fill="auto" w:val="clear"/>
+        </w:rPr>
+      </w:pPr>
+      <w:r>
+        <w:rPr>
+          <w:rFonts w:ascii="Times New Roman" w:hAnsi="Times New Roman" w:cs="Times New Roman" w:eastAsia="Times New Roman"/>
+          <w:color w:val="auto"/>
+          <w:spacing w:val="0"/>
+          <w:position w:val="0"/>
+          <w:sz w:val="20"/>
+          <w:shd w:fill="auto" w:val="clear"/>
+        </w:rPr>
+        <w:t xml:space="preserve">{/option_Yes}</w:t>
+        <w:tab/>
+      </w:r>
+    </w:p>
+    <w:p>
+      <w:pPr>
+        <w:spacing w:before="0" w:after="240" w:line="240"/>
+        <w:ind w:right="0" w:left="0" w:firstLine="0"/>
+        <w:jc w:val="both"/>
+        <w:rPr>
+          <w:rFonts w:ascii="Times New Roman" w:hAnsi="Times New Roman" w:cs="Times New Roman" w:eastAsia="Times New Roman"/>
+          <w:color w:val="auto"/>
+          <w:spacing w:val="0"/>
+          <w:position w:val="0"/>
+          <w:sz w:val="20"/>
+          <w:shd w:fill="auto" w:val="clear"/>
+        </w:rPr>
+      </w:pPr>
+      <w:r>
+        <w:rPr>
+          <w:rFonts w:ascii="Times New Roman" w:hAnsi="Times New Roman" w:cs="Times New Roman" w:eastAsia="Times New Roman"/>
+          <w:color w:val="auto"/>
+          <w:spacing w:val="0"/>
+          <w:position w:val="0"/>
+          <w:sz w:val="20"/>
+          <w:shd w:fill="auto" w:val="clear"/>
+        </w:rPr>
+        <w:t xml:space="preserve">{#option_No}{/option_No}</w:t>
+      </w:r>
+    </w:p>
+    <w:p>
+      <w:pPr>
+        <w:spacing w:before="0" w:after="240" w:line="240"/>
+        <w:ind w:right="0" w:left="0" w:firstLine="0"/>
+        <w:jc w:val="both"/>
+        <w:rPr>
+          <w:rFonts w:ascii="Times New Roman" w:hAnsi="Times New Roman" w:cs="Times New Roman" w:eastAsia="Times New Roman"/>
+          <w:color w:val="auto"/>
+          <w:spacing w:val="0"/>
+          <w:position w:val="0"/>
+          <w:sz w:val="20"/>
+          <w:shd w:fill="auto" w:val="clear"/>
+        </w:rPr>
+      </w:pPr>
+      <w:r>
+        <w:rPr>
+          <w:rFonts w:ascii="Times New Roman" w:hAnsi="Times New Roman" w:cs="Times New Roman" w:eastAsia="Times New Roman"/>
+          <w:color w:val="auto"/>
+          <w:spacing w:val="0"/>
+          <w:position w:val="0"/>
+          <w:sz w:val="20"/>
+          <w:shd w:fill="auto" w:val="clear"/>
+        </w:rPr>
+        <w:t xml:space="preserve">{/dropdown_Include_Tax/Accounting_clause?}</w:t>
+      </w:r>
+    </w:p>
+    <w:p>
+      <w:pPr>
+        <w:tabs>
+          <w:tab w:val="left" w:pos="630" w:leader="none"/>
+          <w:tab w:val="left" w:pos="810" w:leader="none"/>
+        </w:tabs>
+        <w:spacing w:before="0" w:after="240" w:line="240"/>
+        <w:ind w:right="0" w:left="1440" w:hanging="2880"/>
+        <w:jc w:val="both"/>
+        <w:rPr>
+          <w:rFonts w:ascii="Times New Roman" w:hAnsi="Times New Roman" w:cs="Times New Roman" w:eastAsia="Times New Roman"/>
+          <w:color w:val="auto"/>
+          <w:spacing w:val="0"/>
+          <w:position w:val="0"/>
+          <w:sz w:val="20"/>
+          <w:shd w:fill="auto" w:val="clear"/>
+        </w:rPr>
+      </w:pPr>
     </w:p>
     <w:p>
       <w:pPr>
@@ -2891,29 +3060,7 @@
           <w:sz w:val="20"/>
           <w:shd w:fill="auto" w:val="clear"/>
         </w:rPr>
-        <w:t xml:space="preserve">Agreed and accepted on this {num_acceptedDayNumber} day of </w:t>
-      </w:r>
-      <w:r>
-        <w:rPr>
-          <w:rFonts w:ascii="Times New Roman" w:hAnsi="Times New Roman" w:cs="Times New Roman" w:eastAsia="Times New Roman"/>
-          <w:color w:val="auto"/>
-          <w:spacing w:val="0"/>
-          <w:position w:val="0"/>
-          <w:sz w:val="20"/>
-          <w:shd w:fill="FFFF00" w:val="clear"/>
-        </w:rPr>
-        <w:t xml:space="preserve">{dropdown_accepted_month_"Jan"_"Feb"_"Mar"_"Apr"_"May"_"Jun"_"Jul"_"Aug"_"Sep"_"Oct"_"Nov"_"Dec"</w:t>
-      </w:r>
-      <w:r>
-        <w:rPr>
-          <w:rFonts w:ascii="Times New Roman" w:hAnsi="Times New Roman" w:cs="Times New Roman" w:eastAsia="Times New Roman"/>
-          <w:color w:val="auto"/>
-          <w:spacing w:val="0"/>
-          <w:position w:val="0"/>
-          <w:sz w:val="20"/>
-          <w:shd w:fill="auto" w:val="clear"/>
-        </w:rPr>
-        <w:t xml:space="preserve">}.</w:t>
+        <w:t xml:space="preserve">Agreed and accepted on this {num_acceptedDayNumber} day of</w:t>
       </w:r>
     </w:p>
     <w:p>

</xml_diff>

<commit_message>
modified tag detection algorithm to work for all field types (#58)
</commit_message>
<xml_diff>
--- a/backend/files/templates/NEWTAGS-Retainer Agreement - Corporate (for Corporation).docx
+++ b/backend/files/templates/NEWTAGS-Retainer Agreement - Corporate (for Corporation).docx
@@ -17,8 +17,8 @@
         </w:rPr>
       </w:pPr>
       <w:r>
-        <w:object w:dxaOrig="3543" w:dyaOrig="789">
-          <v:rect xmlns:o="urn:schemas-microsoft-com:office:office" xmlns:v="urn:schemas-microsoft-com:vml" id="rectole0000000000" style="width:177.150000pt;height:39.450000pt" o:preferrelative="t" o:ole="">
+        <w:object w:dxaOrig="3745" w:dyaOrig="789">
+          <v:rect xmlns:o="urn:schemas-microsoft-com:office:office" xmlns:v="urn:schemas-microsoft-com:vml" id="rectole0000000000" style="width:187.250000pt;height:39.450000pt" o:preferrelative="t" o:ole="">
             <o:lock v:ext="edit"/>
             <v:imagedata xmlns:r="http://schemas.openxmlformats.org/officeDocument/2006/relationships" r:id="docRId1" o:title=""/>
           </v:rect>
@@ -494,6 +494,21 @@
     <w:p>
       <w:pPr>
         <w:spacing w:before="0" w:after="240" w:line="240"/>
+        <w:ind w:right="0" w:left="0" w:firstLine="0"/>
+        <w:jc w:val="both"/>
+        <w:rPr>
+          <w:rFonts w:ascii="Times New Roman" w:hAnsi="Times New Roman" w:cs="Times New Roman" w:eastAsia="Times New Roman"/>
+          <w:color w:val="auto"/>
+          <w:spacing w:val="0"/>
+          <w:position w:val="0"/>
+          <w:sz w:val="20"/>
+          <w:shd w:fill="auto" w:val="clear"/>
+        </w:rPr>
+      </w:pPr>
+    </w:p>
+    <w:p>
+      <w:pPr>
+        <w:spacing w:before="0" w:after="240" w:line="240"/>
         <w:ind w:right="630" w:left="0" w:firstLine="0"/>
         <w:jc w:val="both"/>
         <w:rPr>
@@ -735,6 +750,32 @@
           <w:shd w:fill="auto" w:val="clear"/>
         </w:rPr>
         <w:t xml:space="preserve">; and</w:t>
+      </w:r>
+    </w:p>
+    <w:p>
+      <w:pPr>
+        <w:spacing w:before="0" w:after="240" w:line="240"/>
+        <w:ind w:right="0" w:left="0" w:firstLine="0"/>
+        <w:jc w:val="both"/>
+        <w:rPr>
+          <w:rFonts w:ascii="Times New Roman" w:hAnsi="Times New Roman" w:cs="Times New Roman" w:eastAsia="Times New Roman"/>
+          <w:color w:val="auto"/>
+          <w:spacing w:val="0"/>
+          <w:position w:val="0"/>
+          <w:sz w:val="20"/>
+          <w:shd w:fill="auto" w:val="clear"/>
+        </w:rPr>
+      </w:pPr>
+      <w:r>
+        <w:rPr>
+          <w:rFonts w:ascii="Times New Roman" w:hAnsi="Times New Roman" w:cs="Times New Roman" w:eastAsia="Times New Roman"/>
+          <w:color w:val="auto"/>
+          <w:spacing w:val="0"/>
+          <w:position w:val="0"/>
+          <w:sz w:val="20"/>
+          <w:shd w:fill="auto" w:val="clear"/>
+        </w:rPr>
+        <w:t xml:space="preserve">{#dropdown_Include_Tax/Accounting_clause?}</w:t>
       </w:r>
     </w:p>
     <w:p>
@@ -764,6 +805,36 @@
           <w:sz w:val="20"/>
           <w:shd w:fill="auto" w:val="clear"/>
         </w:rPr>
+        <w:t xml:space="preserve">{#option_Yes}</w:t>
+      </w:r>
+    </w:p>
+    <w:p>
+      <w:pPr>
+        <w:tabs>
+          <w:tab w:val="left" w:pos="630" w:leader="none"/>
+          <w:tab w:val="left" w:pos="810" w:leader="none"/>
+        </w:tabs>
+        <w:spacing w:before="0" w:after="240" w:line="240"/>
+        <w:ind w:right="0" w:left="1440" w:hanging="2880"/>
+        <w:jc w:val="both"/>
+        <w:rPr>
+          <w:rFonts w:ascii="Times New Roman" w:hAnsi="Times New Roman" w:cs="Times New Roman" w:eastAsia="Times New Roman"/>
+          <w:color w:val="auto"/>
+          <w:spacing w:val="0"/>
+          <w:position w:val="0"/>
+          <w:sz w:val="20"/>
+          <w:shd w:fill="auto" w:val="clear"/>
+        </w:rPr>
+      </w:pPr>
+      <w:r>
+        <w:rPr>
+          <w:rFonts w:ascii="Times New Roman" w:hAnsi="Times New Roman" w:cs="Times New Roman" w:eastAsia="Times New Roman"/>
+          <w:color w:val="auto"/>
+          <w:spacing w:val="0"/>
+          <w:position w:val="0"/>
+          <w:sz w:val="20"/>
+          <w:shd w:fill="auto" w:val="clear"/>
+        </w:rPr>
         <w:tab/>
         <w:tab/>
         <w:t xml:space="preserve">(iii)</w:t>
@@ -779,7 +850,7 @@
           <w:sz w:val="20"/>
           <w:shd w:fill="FFFF00" w:val="clear"/>
         </w:rPr>
-        <w:t xml:space="preserve">{text_corporationName}</w:t>
+        <w:t xml:space="preserve">{text_corporation_Name_Accounting_Clause}</w:t>
       </w:r>
       <w:r>
         <w:rPr>
@@ -801,7 +872,7 @@
           <w:sz w:val="20"/>
           <w:shd w:fill="FFFF00" w:val="clear"/>
         </w:rPr>
-        <w:t xml:space="preserve">{text_corporationName}</w:t>
+        <w:t xml:space="preserve">{text_corporation_Name_Accounting_Clause}</w:t>
       </w:r>
       <w:r>
         <w:rPr>
@@ -814,6 +885,104 @@
         </w:rPr>
         <w:t xml:space="preserve"> incurs, we will not advise in areas that we are not properly qualified to give such advice.</w:t>
       </w:r>
+    </w:p>
+    <w:p>
+      <w:pPr>
+        <w:spacing w:before="0" w:after="240" w:line="240"/>
+        <w:ind w:right="0" w:left="0" w:firstLine="0"/>
+        <w:jc w:val="both"/>
+        <w:rPr>
+          <w:rFonts w:ascii="Times New Roman" w:hAnsi="Times New Roman" w:cs="Times New Roman" w:eastAsia="Times New Roman"/>
+          <w:color w:val="auto"/>
+          <w:spacing w:val="0"/>
+          <w:position w:val="0"/>
+          <w:sz w:val="20"/>
+          <w:shd w:fill="auto" w:val="clear"/>
+        </w:rPr>
+      </w:pPr>
+      <w:r>
+        <w:rPr>
+          <w:rFonts w:ascii="Times New Roman" w:hAnsi="Times New Roman" w:cs="Times New Roman" w:eastAsia="Times New Roman"/>
+          <w:color w:val="auto"/>
+          <w:spacing w:val="0"/>
+          <w:position w:val="0"/>
+          <w:sz w:val="20"/>
+          <w:shd w:fill="auto" w:val="clear"/>
+        </w:rPr>
+        <w:t xml:space="preserve">{/option_Yes}</w:t>
+        <w:tab/>
+      </w:r>
+    </w:p>
+    <w:p>
+      <w:pPr>
+        <w:spacing w:before="0" w:after="240" w:line="240"/>
+        <w:ind w:right="0" w:left="0" w:firstLine="0"/>
+        <w:jc w:val="both"/>
+        <w:rPr>
+          <w:rFonts w:ascii="Times New Roman" w:hAnsi="Times New Roman" w:cs="Times New Roman" w:eastAsia="Times New Roman"/>
+          <w:color w:val="auto"/>
+          <w:spacing w:val="0"/>
+          <w:position w:val="0"/>
+          <w:sz w:val="20"/>
+          <w:shd w:fill="auto" w:val="clear"/>
+        </w:rPr>
+      </w:pPr>
+      <w:r>
+        <w:rPr>
+          <w:rFonts w:ascii="Times New Roman" w:hAnsi="Times New Roman" w:cs="Times New Roman" w:eastAsia="Times New Roman"/>
+          <w:color w:val="auto"/>
+          <w:spacing w:val="0"/>
+          <w:position w:val="0"/>
+          <w:sz w:val="20"/>
+          <w:shd w:fill="auto" w:val="clear"/>
+        </w:rPr>
+        <w:t xml:space="preserve">{#option_No}{/option_No}</w:t>
+      </w:r>
+    </w:p>
+    <w:p>
+      <w:pPr>
+        <w:spacing w:before="0" w:after="240" w:line="240"/>
+        <w:ind w:right="0" w:left="0" w:firstLine="0"/>
+        <w:jc w:val="both"/>
+        <w:rPr>
+          <w:rFonts w:ascii="Times New Roman" w:hAnsi="Times New Roman" w:cs="Times New Roman" w:eastAsia="Times New Roman"/>
+          <w:color w:val="auto"/>
+          <w:spacing w:val="0"/>
+          <w:position w:val="0"/>
+          <w:sz w:val="20"/>
+          <w:shd w:fill="auto" w:val="clear"/>
+        </w:rPr>
+      </w:pPr>
+      <w:r>
+        <w:rPr>
+          <w:rFonts w:ascii="Times New Roman" w:hAnsi="Times New Roman" w:cs="Times New Roman" w:eastAsia="Times New Roman"/>
+          <w:color w:val="auto"/>
+          <w:spacing w:val="0"/>
+          <w:position w:val="0"/>
+          <w:sz w:val="20"/>
+          <w:shd w:fill="auto" w:val="clear"/>
+        </w:rPr>
+        <w:t xml:space="preserve">{/dropdown_Include_Tax/Accounting_clause?}</w:t>
+      </w:r>
+    </w:p>
+    <w:p>
+      <w:pPr>
+        <w:tabs>
+          <w:tab w:val="left" w:pos="630" w:leader="none"/>
+          <w:tab w:val="left" w:pos="810" w:leader="none"/>
+        </w:tabs>
+        <w:spacing w:before="0" w:after="240" w:line="240"/>
+        <w:ind w:right="0" w:left="1440" w:hanging="2880"/>
+        <w:jc w:val="both"/>
+        <w:rPr>
+          <w:rFonts w:ascii="Times New Roman" w:hAnsi="Times New Roman" w:cs="Times New Roman" w:eastAsia="Times New Roman"/>
+          <w:color w:val="auto"/>
+          <w:spacing w:val="0"/>
+          <w:position w:val="0"/>
+          <w:sz w:val="20"/>
+          <w:shd w:fill="auto" w:val="clear"/>
+        </w:rPr>
+      </w:pPr>
     </w:p>
     <w:p>
       <w:pPr>
@@ -2891,29 +3060,7 @@
           <w:sz w:val="20"/>
           <w:shd w:fill="auto" w:val="clear"/>
         </w:rPr>
-        <w:t xml:space="preserve">Agreed and accepted on this {num_acceptedDayNumber} day of </w:t>
-      </w:r>
-      <w:r>
-        <w:rPr>
-          <w:rFonts w:ascii="Times New Roman" w:hAnsi="Times New Roman" w:cs="Times New Roman" w:eastAsia="Times New Roman"/>
-          <w:color w:val="auto"/>
-          <w:spacing w:val="0"/>
-          <w:position w:val="0"/>
-          <w:sz w:val="20"/>
-          <w:shd w:fill="FFFF00" w:val="clear"/>
-        </w:rPr>
-        <w:t xml:space="preserve">{dropdown_accepted_month_"Jan"_"Feb"_"Mar"_"Apr"_"May"_"Jun"_"Jul"_"Aug"_"Sep"_"Oct"_"Nov"_"Dec"</w:t>
-      </w:r>
-      <w:r>
-        <w:rPr>
-          <w:rFonts w:ascii="Times New Roman" w:hAnsi="Times New Roman" w:cs="Times New Roman" w:eastAsia="Times New Roman"/>
-          <w:color w:val="auto"/>
-          <w:spacing w:val="0"/>
-          <w:position w:val="0"/>
-          <w:sz w:val="20"/>
-          <w:shd w:fill="auto" w:val="clear"/>
-        </w:rPr>
-        <w:t xml:space="preserve">}.</w:t>
+        <w:t xml:space="preserve">Agreed and accepted on this {num_acceptedDayNumber} day of</w:t>
       </w:r>
     </w:p>
     <w:p>

</xml_diff>

<commit_message>
added support for IF dependency for regular fields + modified test template
</commit_message>
<xml_diff>
--- a/backend/files/templates/NEWTAGS-Retainer Agreement - Corporate (for Corporation).docx
+++ b/backend/files/templates/NEWTAGS-Retainer Agreement - Corporate (for Corporation).docx
@@ -17,8 +17,8 @@
         </w:rPr>
       </w:pPr>
       <w:r>
-        <w:object w:dxaOrig="3745" w:dyaOrig="789">
-          <v:rect xmlns:o="urn:schemas-microsoft-com:office:office" xmlns:v="urn:schemas-microsoft-com:vml" id="rectole0000000000" style="width:187.250000pt;height:39.450000pt" o:preferrelative="t" o:ole="">
+        <w:object w:dxaOrig="3786" w:dyaOrig="789">
+          <v:rect xmlns:o="urn:schemas-microsoft-com:office:office" xmlns:v="urn:schemas-microsoft-com:vml" id="rectole0000000000" style="width:189.300000pt;height:39.450000pt" o:preferrelative="t" o:ole="">
             <o:lock v:ext="edit"/>
             <v:imagedata xmlns:r="http://schemas.openxmlformats.org/officeDocument/2006/relationships" r:id="docRId1" o:title=""/>
           </v:rect>
@@ -571,7 +571,7 @@
           <w:sz w:val="20"/>
           <w:shd w:fill="auto" w:val="clear"/>
         </w:rPr>
-        <w:t xml:space="preserve">We are being retained by </w:t>
+        <w:t xml:space="preserve">We are being retained by {#if_targetCorporationName}</w:t>
       </w:r>
       <w:r>
         <w:rPr>
@@ -582,18 +582,18 @@
           <w:sz w:val="20"/>
           <w:shd w:fill="FFFF00" w:val="clear"/>
         </w:rPr>
-        <w:t xml:space="preserve">{text_corporationName}</w:t>
-      </w:r>
-      <w:r>
-        <w:rPr>
-          <w:rFonts w:ascii="Times New Roman" w:hAnsi="Times New Roman" w:cs="Times New Roman" w:eastAsia="Times New Roman"/>
-          <w:color w:val="auto"/>
-          <w:spacing w:val="0"/>
-          <w:position w:val="0"/>
-          <w:sz w:val="20"/>
-          <w:shd w:fill="auto" w:val="clear"/>
-        </w:rPr>
-        <w:t xml:space="preserve"> to provide legal services in connection with the Services. All work undertaken on behalf of </w:t>
+        <w:t xml:space="preserve">{text_ZHIVKOTEST}</w:t>
+      </w:r>
+      <w:r>
+        <w:rPr>
+          <w:rFonts w:ascii="Times New Roman" w:hAnsi="Times New Roman" w:cs="Times New Roman" w:eastAsia="Times New Roman"/>
+          <w:color w:val="auto"/>
+          <w:spacing w:val="0"/>
+          <w:position w:val="0"/>
+          <w:sz w:val="20"/>
+          <w:shd w:fill="auto" w:val="clear"/>
+        </w:rPr>
+        <w:t xml:space="preserve">{/if_targetCorporationName} to provide legal services in connection with the Services. All work undertaken on behalf of </w:t>
       </w:r>
       <w:r>
         <w:rPr>

</xml_diff>

<commit_message>
added support for IF dependency for regular fields + modified test template (#75)
</commit_message>
<xml_diff>
--- a/backend/files/templates/NEWTAGS-Retainer Agreement - Corporate (for Corporation).docx
+++ b/backend/files/templates/NEWTAGS-Retainer Agreement - Corporate (for Corporation).docx
@@ -17,8 +17,8 @@
         </w:rPr>
       </w:pPr>
       <w:r>
-        <w:object w:dxaOrig="3745" w:dyaOrig="789">
-          <v:rect xmlns:o="urn:schemas-microsoft-com:office:office" xmlns:v="urn:schemas-microsoft-com:vml" id="rectole0000000000" style="width:187.250000pt;height:39.450000pt" o:preferrelative="t" o:ole="">
+        <w:object w:dxaOrig="3786" w:dyaOrig="789">
+          <v:rect xmlns:o="urn:schemas-microsoft-com:office:office" xmlns:v="urn:schemas-microsoft-com:vml" id="rectole0000000000" style="width:189.300000pt;height:39.450000pt" o:preferrelative="t" o:ole="">
             <o:lock v:ext="edit"/>
             <v:imagedata xmlns:r="http://schemas.openxmlformats.org/officeDocument/2006/relationships" r:id="docRId1" o:title=""/>
           </v:rect>
@@ -571,7 +571,7 @@
           <w:sz w:val="20"/>
           <w:shd w:fill="auto" w:val="clear"/>
         </w:rPr>
-        <w:t xml:space="preserve">We are being retained by </w:t>
+        <w:t xml:space="preserve">We are being retained by {#if_targetCorporationName}</w:t>
       </w:r>
       <w:r>
         <w:rPr>
@@ -582,18 +582,18 @@
           <w:sz w:val="20"/>
           <w:shd w:fill="FFFF00" w:val="clear"/>
         </w:rPr>
-        <w:t xml:space="preserve">{text_corporationName}</w:t>
-      </w:r>
-      <w:r>
-        <w:rPr>
-          <w:rFonts w:ascii="Times New Roman" w:hAnsi="Times New Roman" w:cs="Times New Roman" w:eastAsia="Times New Roman"/>
-          <w:color w:val="auto"/>
-          <w:spacing w:val="0"/>
-          <w:position w:val="0"/>
-          <w:sz w:val="20"/>
-          <w:shd w:fill="auto" w:val="clear"/>
-        </w:rPr>
-        <w:t xml:space="preserve"> to provide legal services in connection with the Services. All work undertaken on behalf of </w:t>
+        <w:t xml:space="preserve">{text_ZHIVKOTEST}</w:t>
+      </w:r>
+      <w:r>
+        <w:rPr>
+          <w:rFonts w:ascii="Times New Roman" w:hAnsi="Times New Roman" w:cs="Times New Roman" w:eastAsia="Times New Roman"/>
+          <w:color w:val="auto"/>
+          <w:spacing w:val="0"/>
+          <w:position w:val="0"/>
+          <w:sz w:val="20"/>
+          <w:shd w:fill="auto" w:val="clear"/>
+        </w:rPr>
+        <w:t xml:space="preserve">{/if_targetCorporationName} to provide legal services in connection with the Services. All work undertaken on behalf of </w:t>
       </w:r>
       <w:r>
         <w:rPr>

</xml_diff>